<commit_message>
Weekly Understanding Portfilio 5
JSON
</commit_message>
<xml_diff>
--- a/Portfolio.docx
+++ b/Portfolio.docx
@@ -26,13 +26,140 @@
       <w:r>
         <w:t>1:00 I asked Henry what JSON was</w:t>
       </w:r>
+    </w:p>
+    <w:p>
+      <w:r>
+        <w:t xml:space="preserve">Portfolio code </w:t>
+      </w:r>
+    </w:p>
+    <w:p/>
+    <w:p>
+      <w:r>
+        <w:t>WEEK 2/7/2015</w:t>
+      </w:r>
+    </w:p>
+    <w:p>
+      <w:r>
+        <w:t>At around 6 sec I started teaching</w:t>
+      </w:r>
+    </w:p>
+    <w:p>
+      <w:r>
+        <w:t>No questions for me</w:t>
+      </w:r>
+    </w:p>
+    <w:p>
+      <w:r>
+        <w:t xml:space="preserve">No answers </w:t>
+      </w:r>
+      <w:r>
+        <w:br/>
+      </w:r>
+      <w:proofErr w:type="gramStart"/>
+      <w:r>
+        <w:t>Did</w:t>
+      </w:r>
+      <w:proofErr w:type="gramEnd"/>
+      <w:r>
+        <w:t xml:space="preserve"> </w:t>
+      </w:r>
+      <w:proofErr w:type="spellStart"/>
+      <w:r>
+        <w:t>javascript</w:t>
+      </w:r>
+      <w:proofErr w:type="spellEnd"/>
+      <w:r>
+        <w:t xml:space="preserve"> refresher.</w:t>
+      </w:r>
+    </w:p>
+    <w:p>
+      <w:r>
+        <w:t xml:space="preserve">Portfolio code is on </w:t>
+      </w:r>
+      <w:proofErr w:type="spellStart"/>
+      <w:r>
+        <w:t>github</w:t>
+      </w:r>
+      <w:proofErr w:type="spellEnd"/>
+    </w:p>
+    <w:p>
+      <w:r>
+        <w:t>Ch7_20.html</w:t>
+      </w:r>
+    </w:p>
+    <w:p>
+      <w:r>
+        <w:t xml:space="preserve">Palindrome </w:t>
+      </w:r>
+      <w:proofErr w:type="spellStart"/>
+      <w:r>
+        <w:t>javascript</w:t>
+      </w:r>
+      <w:proofErr w:type="spellEnd"/>
+      <w:r>
+        <w:t xml:space="preserve"> example with output in the format of a table</w:t>
+      </w:r>
+    </w:p>
+    <w:p>
+      <w:r>
+        <w:t>MyMenu3.html</w:t>
+      </w:r>
+    </w:p>
+    <w:p>
+      <w:r>
+        <w:t xml:space="preserve">Now shows a date on it via </w:t>
+      </w:r>
+      <w:proofErr w:type="spellStart"/>
+      <w:r>
+        <w:t>javascript</w:t>
+      </w:r>
+      <w:proofErr w:type="spellEnd"/>
+      <w:r>
+        <w:t xml:space="preserve"> </w:t>
+      </w:r>
+      <w:proofErr w:type="spellStart"/>
+      <w:r>
+        <w:t>getYear</w:t>
+      </w:r>
+      <w:proofErr w:type="spellEnd"/>
+      <w:r>
+        <w:t xml:space="preserve"> function</w:t>
+      </w:r>
+    </w:p>
+    <w:p>
+      <w:r>
+        <w:br/>
+        <w:t>LESSON 5</w:t>
+      </w:r>
+    </w:p>
+    <w:p>
+      <w:r>
+        <w:t>WEEK 02/14/2015</w:t>
+      </w:r>
+    </w:p>
+    <w:p>
+      <w:hyperlink r:id="rId5" w:history="1">
+        <w:r>
+          <w:rPr>
+            <w:rStyle w:val="Hyperlink"/>
+          </w:rPr>
+          <w:t>http://shaferprojectsite.webatu.com/myjson.html</w:t>
+        </w:r>
+      </w:hyperlink>
+    </w:p>
+    <w:p>
+      <w:hyperlink r:id="rId6" w:history="1">
+        <w:r>
+          <w:rPr>
+            <w:rStyle w:val="Hyperlink"/>
+          </w:rPr>
+          <w:t>http://shaferprojectsite.webatu.com/W3SchoolsJSON.html</w:t>
+        </w:r>
+      </w:hyperlink>
+    </w:p>
+    <w:p>
       <w:bookmarkStart w:id="0" w:name="_GoBack"/>
       <w:bookmarkEnd w:id="0"/>
-    </w:p>
-    <w:p>
-      <w:r>
-        <w:t xml:space="preserve">Portfolio code </w:t>
-      </w:r>
     </w:p>
     <w:sectPr>
       <w:pgSz w:w="12240" w:h="15840"/>

</xml_diff>